<commit_message>
EDIT: conclusion of paper
</commit_message>
<xml_diff>
--- a/docs/paper.docx
+++ b/docs/paper.docx
@@ -6251,7 +6251,7 @@
         </w:rPr>
         <w:lastRenderedPageBreak/>
         <w:drawing>
-          <wp:inline distT="0" distB="0" distL="0" distR="0" wp14:anchorId="14247123" wp14:editId="5ADBE4E7">
+          <wp:inline distT="0" distB="0" distL="0" distR="0" wp14:anchorId="14247123" wp14:editId="31C5C377">
             <wp:extent cx="3324225" cy="3324225"/>
             <wp:effectExtent l="0" t="0" r="9525" b="9525"/>
             <wp:docPr id="15" name="Рисунок 15"/>
@@ -9485,6 +9485,7 @@
         <w:jc w:val="center"/>
         <w:rPr>
           <w:rFonts w:ascii="Times New Roman" w:eastAsia="Times New Roman" w:hAnsi="Times New Roman" w:cs="Times New Roman"/>
+          <w:color w:val="24292E"/>
           <w:sz w:val="28"/>
           <w:szCs w:val="28"/>
           <w:lang w:eastAsia="ru-RU"/>
@@ -9526,7 +9527,6 @@
           <w:color w:val="24292E"/>
           <w:sz w:val="28"/>
           <w:szCs w:val="28"/>
-          <w:highlight w:val="yellow"/>
           <w:lang w:eastAsia="ru-RU"/>
         </w:rPr>
         <w:t>объектов</w:t>
@@ -10459,6 +10459,7 @@
         <w:jc w:val="center"/>
         <w:rPr>
           <w:rFonts w:ascii="Times New Roman" w:eastAsia="Times New Roman" w:hAnsi="Times New Roman" w:cs="Times New Roman"/>
+          <w:color w:val="24292E"/>
           <w:sz w:val="28"/>
           <w:szCs w:val="28"/>
           <w:lang w:eastAsia="ru-RU"/>
@@ -10492,8 +10493,40 @@
           <w:szCs w:val="28"/>
           <w:lang w:eastAsia="ru-RU"/>
         </w:rPr>
-        <w:t>. Зависимость количества кадров в секунду от количества частиц (от 1000 до 30 000)</w:t>
-      </w:r>
+        <w:t>. Зависимость количества кадров в секунду от количества частиц (от 1000 до 30</w:t>
+      </w:r>
+      <w:r>
+        <w:rPr>
+          <w:rFonts w:ascii="Times New Roman" w:eastAsia="Times New Roman" w:hAnsi="Times New Roman" w:cs="Times New Roman"/>
+          <w:color w:val="24292E"/>
+          <w:sz w:val="28"/>
+          <w:szCs w:val="28"/>
+          <w:lang w:eastAsia="ru-RU"/>
+        </w:rPr>
+        <w:t> </w:t>
+      </w:r>
+      <w:r>
+        <w:rPr>
+          <w:rFonts w:ascii="Times New Roman" w:eastAsia="Times New Roman" w:hAnsi="Times New Roman" w:cs="Times New Roman"/>
+          <w:color w:val="24292E"/>
+          <w:sz w:val="28"/>
+          <w:szCs w:val="28"/>
+          <w:lang w:eastAsia="ru-RU"/>
+        </w:rPr>
+        <w:t>000)</w:t>
+      </w:r>
+    </w:p>
+    <w:p>
+      <w:pPr>
+        <w:shd w:val="clear" w:color="auto" w:fill="FFFFFF"/>
+        <w:spacing w:after="0" w:line="360" w:lineRule="auto"/>
+        <w:rPr>
+          <w:rFonts w:ascii="Times New Roman" w:eastAsia="Times New Roman" w:hAnsi="Times New Roman" w:cs="Times New Roman"/>
+          <w:sz w:val="28"/>
+          <w:szCs w:val="28"/>
+          <w:lang w:eastAsia="ru-RU"/>
+        </w:rPr>
+      </w:pPr>
     </w:p>
     <w:p>
       <w:pPr>
@@ -11595,7 +11628,37 @@
           <w:lang w:eastAsia="ru-RU"/>
         </w:rPr>
         <w:lastRenderedPageBreak/>
-        <w:t>как в то время не так сильно проявляется равномерность распределения.</w:t>
+        <w:t>как в то время равномерность распределения</w:t>
+      </w:r>
+      <w:r>
+        <w:rPr>
+          <w:rFonts w:ascii="Times New Roman" w:eastAsia="Times New Roman" w:hAnsi="Times New Roman" w:cs="Times New Roman"/>
+          <w:color w:val="24292E"/>
+          <w:sz w:val="28"/>
+          <w:szCs w:val="28"/>
+          <w:lang w:eastAsia="ru-RU"/>
+        </w:rPr>
+        <w:t xml:space="preserve"> </w:t>
+      </w:r>
+      <w:r>
+        <w:rPr>
+          <w:rFonts w:ascii="Times New Roman" w:eastAsia="Times New Roman" w:hAnsi="Times New Roman" w:cs="Times New Roman"/>
+          <w:color w:val="24292E"/>
+          <w:sz w:val="28"/>
+          <w:szCs w:val="28"/>
+          <w:lang w:eastAsia="ru-RU"/>
+        </w:rPr>
+        <w:t>проявляется не столь существенно</w:t>
+      </w:r>
+      <w:r>
+        <w:rPr>
+          <w:rFonts w:ascii="Times New Roman" w:eastAsia="Times New Roman" w:hAnsi="Times New Roman" w:cs="Times New Roman"/>
+          <w:color w:val="24292E"/>
+          <w:sz w:val="28"/>
+          <w:szCs w:val="28"/>
+          <w:lang w:eastAsia="ru-RU"/>
+        </w:rPr>
+        <w:t>.</w:t>
       </w:r>
     </w:p>
     <w:p>
@@ -11663,6 +11726,197 @@
     <w:p>
       <w:pPr>
         <w:spacing w:after="0" w:line="360" w:lineRule="auto"/>
+        <w:ind w:firstLine="851"/>
+        <w:jc w:val="both"/>
+        <w:textAlignment w:val="baseline"/>
+        <w:rPr>
+          <w:rFonts w:ascii="Times New Roman" w:eastAsia="Times New Roman" w:hAnsi="Times New Roman" w:cs="Times New Roman"/>
+          <w:color w:val="24292E"/>
+          <w:sz w:val="28"/>
+          <w:szCs w:val="28"/>
+          <w:lang w:eastAsia="ru-RU"/>
+        </w:rPr>
+      </w:pPr>
+    </w:p>
+    <w:p>
+      <w:pPr>
+        <w:spacing w:after="0" w:line="360" w:lineRule="auto"/>
+        <w:ind w:firstLine="851"/>
+        <w:jc w:val="both"/>
+        <w:textAlignment w:val="baseline"/>
+        <w:rPr>
+          <w:rFonts w:ascii="Times New Roman" w:eastAsia="Times New Roman" w:hAnsi="Times New Roman" w:cs="Times New Roman"/>
+          <w:color w:val="24292E"/>
+          <w:sz w:val="28"/>
+          <w:szCs w:val="28"/>
+          <w:lang w:eastAsia="ru-RU"/>
+        </w:rPr>
+      </w:pPr>
+      <w:r>
+        <w:rPr>
+          <w:rFonts w:ascii="Times New Roman" w:eastAsia="Times New Roman" w:hAnsi="Times New Roman" w:cs="Times New Roman"/>
+          <w:color w:val="24292E"/>
+          <w:sz w:val="28"/>
+          <w:szCs w:val="28"/>
+          <w:lang w:eastAsia="ru-RU"/>
+        </w:rPr>
+        <w:t>Таким образом, цель работы была достигнута.</w:t>
+      </w:r>
+    </w:p>
+    <w:p>
+      <w:pPr>
+        <w:spacing w:after="0" w:line="360" w:lineRule="auto"/>
+        <w:ind w:firstLine="851"/>
+        <w:jc w:val="both"/>
+        <w:textAlignment w:val="baseline"/>
+        <w:rPr>
+          <w:rFonts w:ascii="Times New Roman" w:eastAsia="Times New Roman" w:hAnsi="Times New Roman" w:cs="Times New Roman"/>
+          <w:color w:val="24292E"/>
+          <w:sz w:val="28"/>
+          <w:szCs w:val="28"/>
+          <w:lang w:eastAsia="ru-RU"/>
+        </w:rPr>
+      </w:pPr>
+      <w:r>
+        <w:rPr>
+          <w:rFonts w:ascii="Times New Roman" w:eastAsia="Times New Roman" w:hAnsi="Times New Roman" w:cs="Times New Roman"/>
+          <w:color w:val="24292E"/>
+          <w:sz w:val="28"/>
+          <w:szCs w:val="28"/>
+          <w:lang w:eastAsia="ru-RU"/>
+        </w:rPr>
+        <w:t>В качестве дальнейшего направления разработки авторы статьи считают возможным</w:t>
+      </w:r>
+      <w:r>
+        <w:rPr>
+          <w:rFonts w:ascii="Times New Roman" w:eastAsia="Times New Roman" w:hAnsi="Times New Roman" w:cs="Times New Roman"/>
+          <w:color w:val="24292E"/>
+          <w:sz w:val="28"/>
+          <w:szCs w:val="28"/>
+          <w:lang w:eastAsia="ru-RU"/>
+        </w:rPr>
+        <w:t xml:space="preserve"> продолжить</w:t>
+      </w:r>
+      <w:r>
+        <w:rPr>
+          <w:rFonts w:ascii="Times New Roman" w:eastAsia="Times New Roman" w:hAnsi="Times New Roman" w:cs="Times New Roman"/>
+          <w:color w:val="24292E"/>
+          <w:sz w:val="28"/>
+          <w:szCs w:val="28"/>
+          <w:lang w:eastAsia="ru-RU"/>
+        </w:rPr>
+        <w:t xml:space="preserve"> модиф</w:t>
+      </w:r>
+      <w:r>
+        <w:rPr>
+          <w:rFonts w:ascii="Times New Roman" w:eastAsia="Times New Roman" w:hAnsi="Times New Roman" w:cs="Times New Roman"/>
+          <w:color w:val="24292E"/>
+          <w:sz w:val="28"/>
+          <w:szCs w:val="28"/>
+          <w:lang w:eastAsia="ru-RU"/>
+        </w:rPr>
+        <w:t>икацию</w:t>
+      </w:r>
+      <w:r>
+        <w:rPr>
+          <w:rFonts w:ascii="Times New Roman" w:eastAsia="Times New Roman" w:hAnsi="Times New Roman" w:cs="Times New Roman"/>
+          <w:color w:val="24292E"/>
+          <w:sz w:val="28"/>
+          <w:szCs w:val="28"/>
+          <w:lang w:eastAsia="ru-RU"/>
+        </w:rPr>
+        <w:t xml:space="preserve"> описанны</w:t>
+      </w:r>
+      <w:r>
+        <w:rPr>
+          <w:rFonts w:ascii="Times New Roman" w:eastAsia="Times New Roman" w:hAnsi="Times New Roman" w:cs="Times New Roman"/>
+          <w:color w:val="24292E"/>
+          <w:sz w:val="28"/>
+          <w:szCs w:val="28"/>
+          <w:lang w:eastAsia="ru-RU"/>
+        </w:rPr>
+        <w:t>х</w:t>
+      </w:r>
+      <w:r>
+        <w:rPr>
+          <w:rFonts w:ascii="Times New Roman" w:eastAsia="Times New Roman" w:hAnsi="Times New Roman" w:cs="Times New Roman"/>
+          <w:color w:val="24292E"/>
+          <w:sz w:val="28"/>
+          <w:szCs w:val="28"/>
+          <w:lang w:eastAsia="ru-RU"/>
+        </w:rPr>
+        <w:t xml:space="preserve"> алгоритм</w:t>
+      </w:r>
+      <w:r>
+        <w:rPr>
+          <w:rFonts w:ascii="Times New Roman" w:eastAsia="Times New Roman" w:hAnsi="Times New Roman" w:cs="Times New Roman"/>
+          <w:color w:val="24292E"/>
+          <w:sz w:val="28"/>
+          <w:szCs w:val="28"/>
+          <w:lang w:eastAsia="ru-RU"/>
+        </w:rPr>
+        <w:t>ов</w:t>
+      </w:r>
+      <w:r>
+        <w:rPr>
+          <w:rFonts w:ascii="Times New Roman" w:eastAsia="Times New Roman" w:hAnsi="Times New Roman" w:cs="Times New Roman"/>
+          <w:color w:val="24292E"/>
+          <w:sz w:val="28"/>
+          <w:szCs w:val="28"/>
+          <w:lang w:eastAsia="ru-RU"/>
+        </w:rPr>
+        <w:t>. Наиболее очевидными являются модификации, которые позволяю</w:t>
+      </w:r>
+      <w:bookmarkStart w:id="0" w:name="_GoBack"/>
+      <w:bookmarkEnd w:id="0"/>
+      <w:r>
+        <w:rPr>
+          <w:rFonts w:ascii="Times New Roman" w:eastAsia="Times New Roman" w:hAnsi="Times New Roman" w:cs="Times New Roman"/>
+          <w:color w:val="24292E"/>
+          <w:sz w:val="28"/>
+          <w:szCs w:val="28"/>
+          <w:lang w:eastAsia="ru-RU"/>
+        </w:rPr>
+        <w:t xml:space="preserve">т использовать </w:t>
+      </w:r>
+      <w:r>
+        <w:rPr>
+          <w:rFonts w:ascii="Times New Roman" w:eastAsia="Times New Roman" w:hAnsi="Times New Roman" w:cs="Times New Roman"/>
+          <w:color w:val="24292E"/>
+          <w:sz w:val="28"/>
+          <w:szCs w:val="28"/>
+          <w:lang w:eastAsia="ru-RU"/>
+        </w:rPr>
+        <w:t>структуры разбиений</w:t>
+      </w:r>
+      <w:r>
+        <w:rPr>
+          <w:rFonts w:ascii="Times New Roman" w:eastAsia="Times New Roman" w:hAnsi="Times New Roman" w:cs="Times New Roman"/>
+          <w:color w:val="24292E"/>
+          <w:sz w:val="28"/>
+          <w:szCs w:val="28"/>
+          <w:lang w:eastAsia="ru-RU"/>
+        </w:rPr>
+        <w:t xml:space="preserve"> из предыдущего момента времени вместо их полного пересоздания.</w:t>
+      </w:r>
+    </w:p>
+    <w:p>
+      <w:pPr>
+        <w:spacing w:after="0" w:line="360" w:lineRule="auto"/>
+        <w:jc w:val="both"/>
+        <w:textAlignment w:val="baseline"/>
+        <w:rPr>
+          <w:rFonts w:ascii="Times New Roman" w:eastAsia="Times New Roman" w:hAnsi="Times New Roman" w:cs="Times New Roman"/>
+          <w:color w:val="24292E"/>
+          <w:sz w:val="28"/>
+          <w:szCs w:val="28"/>
+          <w:lang w:eastAsia="ru-RU"/>
+        </w:rPr>
+      </w:pPr>
+    </w:p>
+    <w:p>
+      <w:pPr>
+        <w:spacing w:after="0" w:line="360" w:lineRule="auto"/>
         <w:rPr>
           <w:rFonts w:ascii="Times New Roman" w:eastAsia="Times New Roman" w:hAnsi="Times New Roman" w:cs="Times New Roman"/>
           <w:sz w:val="28"/>
@@ -12102,19 +12356,7 @@
           <w:szCs w:val="28"/>
           <w:lang w:val="en-US" w:eastAsia="ru-RU"/>
         </w:rPr>
-        <w:t xml:space="preserve">. - San Francisco: Elsevier </w:t>
-      </w:r>
-      <w:bookmarkStart w:id="0" w:name="_GoBack"/>
-      <w:bookmarkEnd w:id="0"/>
-      <w:r>
-        <w:rPr>
-          <w:rFonts w:ascii="Times New Roman" w:eastAsia="Times New Roman" w:hAnsi="Times New Roman" w:cs="Times New Roman"/>
-          <w:color w:val="24292E"/>
-          <w:sz w:val="28"/>
-          <w:szCs w:val="28"/>
-          <w:lang w:val="en-US" w:eastAsia="ru-RU"/>
-        </w:rPr>
-        <w:t xml:space="preserve">Inc., 2005. - 632 </w:t>
+        <w:t xml:space="preserve">. - San Francisco: Elsevier Inc., 2005. - 632 </w:t>
       </w:r>
       <w:r>
         <w:rPr>
@@ -12164,6 +12406,7 @@
           <w:szCs w:val="28"/>
           <w:lang w:val="en-US" w:eastAsia="ru-RU"/>
         </w:rPr>
+        <w:lastRenderedPageBreak/>
         <w:t xml:space="preserve">Cohen, Jonathan D.; Lin, Ming C.; </w:t>
       </w:r>
       <w:proofErr w:type="spellStart"/>

</xml_diff>

<commit_message>
FIX: final fix of paper
</commit_message>
<xml_diff>
--- a/docs/paper.docx
+++ b/docs/paper.docx
@@ -1977,7 +1977,7 @@
           <w:szCs w:val="28"/>
           <w:lang w:eastAsia="ru-RU"/>
         </w:rPr>
-        <w:t xml:space="preserve">структуры деревьев для иерархического разбиения пространства </w:t>
+        <w:t xml:space="preserve">структуры деревьев для иерархического разбиения </w:t>
       </w:r>
       <w:r>
         <w:rPr>
@@ -1988,7 +1988,7 @@
           <w:lang w:eastAsia="ru-RU"/>
         </w:rPr>
         <w:lastRenderedPageBreak/>
-        <w:t>на подобласти [2]</w:t>
+        <w:t>пространства на подобласти [2]</w:t>
       </w:r>
       <w:r>
         <w:rPr>
@@ -2571,17 +2571,57 @@
           <w:szCs w:val="28"/>
           <w:lang w:eastAsia="ru-RU"/>
         </w:rPr>
-        <w:t>Однако, как было сказано выше, а</w:t>
-      </w:r>
-      <w:r>
-        <w:rPr>
-          <w:rFonts w:ascii="Times New Roman" w:eastAsia="Times New Roman" w:hAnsi="Times New Roman" w:cs="Times New Roman"/>
-          <w:color w:val="24292E"/>
-          <w:sz w:val="28"/>
-          <w:szCs w:val="28"/>
-          <w:lang w:eastAsia="ru-RU"/>
-        </w:rPr>
-        <w:t xml:space="preserve">лгоритм </w:t>
+        <w:t xml:space="preserve">Однако, как было сказано выше, </w:t>
+      </w:r>
+      <w:r>
+        <w:rPr>
+          <w:rFonts w:ascii="Times New Roman" w:eastAsia="Times New Roman" w:hAnsi="Times New Roman" w:cs="Times New Roman"/>
+          <w:color w:val="24292E"/>
+          <w:sz w:val="28"/>
+          <w:szCs w:val="28"/>
+          <w:lang w:eastAsia="ru-RU"/>
+        </w:rPr>
+        <w:t xml:space="preserve">существенным недостатком </w:t>
+      </w:r>
+      <w:r>
+        <w:rPr>
+          <w:rFonts w:ascii="Times New Roman" w:eastAsia="Times New Roman" w:hAnsi="Times New Roman" w:cs="Times New Roman"/>
+          <w:color w:val="24292E"/>
+          <w:sz w:val="28"/>
+          <w:szCs w:val="28"/>
+          <w:lang w:eastAsia="ru-RU"/>
+        </w:rPr>
+        <w:t>а</w:t>
+      </w:r>
+      <w:r>
+        <w:rPr>
+          <w:rFonts w:ascii="Times New Roman" w:eastAsia="Times New Roman" w:hAnsi="Times New Roman" w:cs="Times New Roman"/>
+          <w:color w:val="24292E"/>
+          <w:sz w:val="28"/>
+          <w:szCs w:val="28"/>
+          <w:lang w:eastAsia="ru-RU"/>
+        </w:rPr>
+        <w:t>лгоритм</w:t>
+      </w:r>
+      <w:r>
+        <w:rPr>
+          <w:rFonts w:ascii="Times New Roman" w:eastAsia="Times New Roman" w:hAnsi="Times New Roman" w:cs="Times New Roman"/>
+          <w:color w:val="24292E"/>
+          <w:sz w:val="28"/>
+          <w:szCs w:val="28"/>
+          <w:lang w:eastAsia="ru-RU"/>
+        </w:rPr>
+        <w:t>ом</w:t>
+      </w:r>
+      <w:r>
+        <w:rPr>
+          <w:rFonts w:ascii="Times New Roman" w:eastAsia="Times New Roman" w:hAnsi="Times New Roman" w:cs="Times New Roman"/>
+          <w:color w:val="24292E"/>
+          <w:sz w:val="28"/>
+          <w:szCs w:val="28"/>
+          <w:lang w:eastAsia="ru-RU"/>
+        </w:rPr>
+        <w:t xml:space="preserve"> </w:t>
       </w:r>
       <w:r>
         <w:rPr>
@@ -2601,68 +2641,8 @@
           <w:szCs w:val="28"/>
           <w:lang w:eastAsia="ru-RU"/>
         </w:rPr>
-        <w:t xml:space="preserve">имеет существенный недостаток: сложность </w:t>
-      </w:r>
-      <m:oMath>
-        <m:r>
-          <w:rPr>
-            <w:rFonts w:ascii="Cambria Math" w:eastAsia="Times New Roman" w:hAnsi="Cambria Math" w:cs="Times New Roman"/>
-            <w:color w:val="24292E"/>
-            <w:sz w:val="28"/>
-            <w:szCs w:val="28"/>
-            <w:lang w:eastAsia="ru-RU"/>
-          </w:rPr>
-          <m:t>O(</m:t>
-        </m:r>
-        <m:sSup>
-          <m:sSupPr>
-            <m:ctrlPr>
-              <w:rPr>
-                <w:rFonts w:ascii="Cambria Math" w:eastAsia="Times New Roman" w:hAnsi="Cambria Math" w:cs="Times New Roman"/>
-                <w:i/>
-                <w:color w:val="24292E"/>
-                <w:sz w:val="28"/>
-                <w:szCs w:val="28"/>
-                <w:lang w:eastAsia="ru-RU"/>
-              </w:rPr>
-            </m:ctrlPr>
-          </m:sSupPr>
-          <m:e>
-            <m:r>
-              <w:rPr>
-                <w:rFonts w:ascii="Cambria Math" w:eastAsia="Times New Roman" w:hAnsi="Cambria Math" w:cs="Times New Roman"/>
-                <w:color w:val="24292E"/>
-                <w:sz w:val="28"/>
-                <w:szCs w:val="28"/>
-                <w:lang w:eastAsia="ru-RU"/>
-              </w:rPr>
-              <m:t>n</m:t>
-            </m:r>
-          </m:e>
-          <m:sup>
-            <m:r>
-              <w:rPr>
-                <w:rFonts w:ascii="Cambria Math" w:eastAsia="Times New Roman" w:hAnsi="Cambria Math" w:cs="Times New Roman"/>
-                <w:color w:val="24292E"/>
-                <w:sz w:val="28"/>
-                <w:szCs w:val="28"/>
-                <w:lang w:eastAsia="ru-RU"/>
-              </w:rPr>
-              <m:t>2</m:t>
-            </m:r>
-          </m:sup>
-        </m:sSup>
-        <m:r>
-          <w:rPr>
-            <w:rFonts w:ascii="Cambria Math" w:eastAsia="Times New Roman" w:hAnsi="Cambria Math" w:cs="Times New Roman"/>
-            <w:color w:val="24292E"/>
-            <w:sz w:val="28"/>
-            <w:szCs w:val="28"/>
-            <w:lang w:eastAsia="ru-RU"/>
-          </w:rPr>
-          <m:t>)</m:t>
-        </m:r>
-      </m:oMath>
+        <w:t>является высокая сложность</w:t>
+      </w:r>
       <w:r>
         <w:rPr>
           <w:rFonts w:ascii="Times New Roman" w:eastAsia="Times New Roman" w:hAnsi="Times New Roman" w:cs="Times New Roman"/>
@@ -2691,7 +2671,7 @@
           <w:szCs w:val="28"/>
           <w:lang w:eastAsia="ru-RU"/>
         </w:rPr>
-        <w:t xml:space="preserve">при увеличении </w:t>
+        <w:t xml:space="preserve">при </w:t>
       </w:r>
       <w:r>
         <w:rPr>
@@ -2702,7 +2682,7 @@
           <w:lang w:eastAsia="ru-RU"/>
         </w:rPr>
         <w:lastRenderedPageBreak/>
-        <w:t xml:space="preserve">количества объектов на сцене будет </w:t>
+        <w:t xml:space="preserve">увеличении количества объектов на сцене будет </w:t>
       </w:r>
       <w:r>
         <w:rPr>
@@ -4254,6 +4234,16 @@
       <w:r>
         <w:rPr>
           <w:rFonts w:ascii="Times New Roman" w:eastAsia="Times New Roman" w:hAnsi="Times New Roman" w:cs="Times New Roman"/>
+          <w:bCs/>
+          <w:sz w:val="28"/>
+          <w:szCs w:val="28"/>
+          <w:lang w:eastAsia="ru-RU"/>
+        </w:rPr>
+        <w:t>,</w:t>
+      </w:r>
+      <w:r>
+        <w:rPr>
+          <w:rFonts w:ascii="Times New Roman" w:eastAsia="Times New Roman" w:hAnsi="Times New Roman" w:cs="Times New Roman"/>
           <w:sz w:val="28"/>
           <w:szCs w:val="28"/>
           <w:lang w:eastAsia="ru-RU"/>
@@ -4348,7 +4338,25 @@
           <w:szCs w:val="28"/>
           <w:lang w:eastAsia="ru-RU"/>
         </w:rPr>
-        <w:t xml:space="preserve"> число областей возникает по той причине, что каждая сторона разбивается на три части.</w:t>
+        <w:t xml:space="preserve"> число областей возникает причине</w:t>
+      </w:r>
+      <w:r>
+        <w:rPr>
+          <w:rFonts w:ascii="Times New Roman" w:eastAsia="Times New Roman" w:hAnsi="Times New Roman" w:cs="Times New Roman"/>
+          <w:sz w:val="28"/>
+          <w:szCs w:val="28"/>
+          <w:lang w:eastAsia="ru-RU"/>
+        </w:rPr>
+        <w:t xml:space="preserve"> того</w:t>
+      </w:r>
+      <w:r>
+        <w:rPr>
+          <w:rFonts w:ascii="Times New Roman" w:eastAsia="Times New Roman" w:hAnsi="Times New Roman" w:cs="Times New Roman"/>
+          <w:sz w:val="28"/>
+          <w:szCs w:val="28"/>
+          <w:lang w:eastAsia="ru-RU"/>
+        </w:rPr>
+        <w:t>, что каждая сторона разбивается на три части.</w:t>
       </w:r>
       <w:r>
         <w:rPr>
@@ -4649,17 +4657,17 @@
           <w:szCs w:val="28"/>
           <w:lang w:eastAsia="ru-RU"/>
         </w:rPr>
-        <w:t>Существенной</w:t>
-      </w:r>
-      <w:r>
-        <w:rPr>
-          <w:rFonts w:ascii="Times New Roman" w:eastAsia="Times New Roman" w:hAnsi="Times New Roman" w:cs="Times New Roman"/>
-          <w:color w:val="24292E"/>
-          <w:sz w:val="28"/>
-          <w:szCs w:val="28"/>
-          <w:lang w:eastAsia="ru-RU"/>
-        </w:rPr>
-        <w:t xml:space="preserve"> проблемой, которая возникает при использовании алгоритмов пространственного разбиения, является невозможность </w:t>
+        <w:t xml:space="preserve">Еще одной </w:t>
+      </w:r>
+      <w:r>
+        <w:rPr>
+          <w:rFonts w:ascii="Times New Roman" w:eastAsia="Times New Roman" w:hAnsi="Times New Roman" w:cs="Times New Roman"/>
+          <w:color w:val="24292E"/>
+          <w:sz w:val="28"/>
+          <w:szCs w:val="28"/>
+          <w:lang w:eastAsia="ru-RU"/>
+        </w:rPr>
+        <w:t xml:space="preserve">проблемой, которая возникает при использовании алгоритмов пространственного разбиения, является невозможность </w:t>
       </w:r>
       <w:r>
         <w:rPr>
@@ -4779,7 +4787,17 @@
           <w:szCs w:val="28"/>
           <w:lang w:eastAsia="ru-RU"/>
         </w:rPr>
-        <w:t xml:space="preserve">По достижению критического числа объектов в области в первую очередь будет определяться сумма координат всех объектов. Поделив её на количество объектов, </w:t>
+        <w:t>По достижении</w:t>
+      </w:r>
+      <w:r>
+        <w:rPr>
+          <w:rFonts w:ascii="Times New Roman" w:eastAsia="Times New Roman" w:hAnsi="Times New Roman" w:cs="Times New Roman"/>
+          <w:color w:val="24292E"/>
+          <w:sz w:val="28"/>
+          <w:szCs w:val="28"/>
+          <w:lang w:eastAsia="ru-RU"/>
+        </w:rPr>
+        <w:t xml:space="preserve"> критического числа объектов в области в первую очередь будет определяться сумма координат всех объектов. Поделив её на количество объектов, </w:t>
       </w:r>
       <w:r>
         <w:rPr>
@@ -5076,6 +5094,7 @@
           <w:szCs w:val="28"/>
           <w:lang w:eastAsia="ru-RU"/>
         </w:rPr>
+        <w:lastRenderedPageBreak/>
         <w:t>Но, для уменьшения затрат вычисления средних координат можно использовать небольшое количество случайно выбранных шаров.</w:t>
       </w:r>
     </w:p>
@@ -5587,7 +5606,27 @@
           <w:szCs w:val="28"/>
           <w:lang w:eastAsia="ru-RU"/>
         </w:rPr>
-        <w:t xml:space="preserve"> Её иллюстрация представлена на рис. 4. </w:t>
+        <w:t xml:space="preserve"> Её иллюстрация представлена на рис.</w:t>
+      </w:r>
+      <w:r>
+        <w:rPr>
+          <w:rFonts w:ascii="Times New Roman" w:eastAsia="Times New Roman" w:hAnsi="Times New Roman" w:cs="Times New Roman"/>
+          <w:color w:val="24292E"/>
+          <w:sz w:val="28"/>
+          <w:szCs w:val="28"/>
+          <w:lang w:eastAsia="ru-RU"/>
+        </w:rPr>
+        <w:t> </w:t>
+      </w:r>
+      <w:r>
+        <w:rPr>
+          <w:rFonts w:ascii="Times New Roman" w:eastAsia="Times New Roman" w:hAnsi="Times New Roman" w:cs="Times New Roman"/>
+          <w:color w:val="24292E"/>
+          <w:sz w:val="28"/>
+          <w:szCs w:val="28"/>
+          <w:lang w:eastAsia="ru-RU"/>
+        </w:rPr>
+        <w:t xml:space="preserve">4. </w:t>
       </w:r>
     </w:p>
     <w:p>
@@ -5752,7 +5791,6 @@
           <w:szCs w:val="28"/>
           <w:lang w:eastAsia="ru-RU"/>
         </w:rPr>
-        <w:lastRenderedPageBreak/>
         <w:drawing>
           <wp:inline distT="0" distB="0" distL="0" distR="0" wp14:anchorId="7F90F489" wp14:editId="6E38B7F5">
             <wp:extent cx="3924300" cy="3924300"/>
@@ -6933,27 +6971,47 @@
           <w:szCs w:val="28"/>
           <w:lang w:eastAsia="ru-RU"/>
         </w:rPr>
-        <w:t xml:space="preserve">столкновений достаточно проверить корзины с </w:t>
-      </w:r>
-      <w:r>
-        <w:rPr>
-          <w:rFonts w:ascii="Times New Roman" w:eastAsia="Times New Roman" w:hAnsi="Times New Roman" w:cs="Times New Roman"/>
-          <w:color w:val="24292E"/>
-          <w:sz w:val="28"/>
-          <w:szCs w:val="28"/>
-          <w:lang w:eastAsia="ru-RU"/>
-        </w:rPr>
-        <w:t>двумя и более</w:t>
-      </w:r>
-      <w:r>
-        <w:rPr>
-          <w:rFonts w:ascii="Times New Roman" w:eastAsia="Times New Roman" w:hAnsi="Times New Roman" w:cs="Times New Roman"/>
-          <w:color w:val="24292E"/>
-          <w:sz w:val="28"/>
-          <w:szCs w:val="28"/>
-          <w:lang w:eastAsia="ru-RU"/>
-        </w:rPr>
-        <w:t xml:space="preserve"> шарами. </w:t>
+        <w:t>столкновений достаточно проверить корзины</w:t>
+      </w:r>
+      <w:r>
+        <w:rPr>
+          <w:rFonts w:ascii="Times New Roman" w:eastAsia="Times New Roman" w:hAnsi="Times New Roman" w:cs="Times New Roman"/>
+          <w:color w:val="24292E"/>
+          <w:sz w:val="28"/>
+          <w:szCs w:val="28"/>
+          <w:lang w:eastAsia="ru-RU"/>
+        </w:rPr>
+        <w:t>, в которых находятся два</w:t>
+      </w:r>
+      <w:r>
+        <w:rPr>
+          <w:rFonts w:ascii="Times New Roman" w:eastAsia="Times New Roman" w:hAnsi="Times New Roman" w:cs="Times New Roman"/>
+          <w:color w:val="24292E"/>
+          <w:sz w:val="28"/>
+          <w:szCs w:val="28"/>
+          <w:lang w:eastAsia="ru-RU"/>
+        </w:rPr>
+        <w:t xml:space="preserve"> и более</w:t>
+      </w:r>
+      <w:r>
+        <w:rPr>
+          <w:rFonts w:ascii="Times New Roman" w:eastAsia="Times New Roman" w:hAnsi="Times New Roman" w:cs="Times New Roman"/>
+          <w:color w:val="24292E"/>
+          <w:sz w:val="28"/>
+          <w:szCs w:val="28"/>
+          <w:lang w:eastAsia="ru-RU"/>
+        </w:rPr>
+        <w:t xml:space="preserve"> шар</w:t>
+      </w:r>
+      <w:r>
+        <w:rPr>
+          <w:rFonts w:ascii="Times New Roman" w:eastAsia="Times New Roman" w:hAnsi="Times New Roman" w:cs="Times New Roman"/>
+          <w:color w:val="24292E"/>
+          <w:sz w:val="28"/>
+          <w:szCs w:val="28"/>
+          <w:lang w:eastAsia="ru-RU"/>
+        </w:rPr>
+        <w:t>а.</w:t>
       </w:r>
     </w:p>
     <w:p>
@@ -6976,43 +7034,7 @@
           <w:szCs w:val="28"/>
           <w:lang w:eastAsia="ru-RU"/>
         </w:rPr>
-        <w:t>В</w:t>
-      </w:r>
-      <w:r>
-        <w:rPr>
-          <w:rFonts w:ascii="Times New Roman" w:eastAsia="Times New Roman" w:hAnsi="Times New Roman" w:cs="Times New Roman"/>
-          <w:sz w:val="28"/>
-          <w:szCs w:val="28"/>
-          <w:lang w:eastAsia="ru-RU"/>
-        </w:rPr>
-        <w:t>изуально</w:t>
-      </w:r>
-      <w:r>
-        <w:rPr>
-          <w:rFonts w:ascii="Times New Roman" w:eastAsia="Times New Roman" w:hAnsi="Times New Roman" w:cs="Times New Roman"/>
-          <w:sz w:val="28"/>
-          <w:szCs w:val="28"/>
-          <w:lang w:eastAsia="ru-RU"/>
-        </w:rPr>
-        <w:t>е представление алгоритма показано на рис. </w:t>
-      </w:r>
-      <w:r>
-        <w:rPr>
-          <w:rFonts w:ascii="Times New Roman" w:eastAsia="Times New Roman" w:hAnsi="Times New Roman" w:cs="Times New Roman"/>
-          <w:sz w:val="28"/>
-          <w:szCs w:val="28"/>
-          <w:lang w:eastAsia="ru-RU"/>
-        </w:rPr>
-        <w:t>6</w:t>
-      </w:r>
-      <w:r>
-        <w:rPr>
-          <w:rFonts w:ascii="Times New Roman" w:eastAsia="Times New Roman" w:hAnsi="Times New Roman" w:cs="Times New Roman"/>
-          <w:sz w:val="28"/>
-          <w:szCs w:val="28"/>
-          <w:lang w:eastAsia="ru-RU"/>
-        </w:rPr>
-        <w:t>.</w:t>
+        <w:t>Графически алгоритм показан на рис. 6.</w:t>
       </w:r>
     </w:p>
     <w:p>
@@ -7204,7 +7226,27 @@
           <w:szCs w:val="28"/>
           <w:lang w:eastAsia="ru-RU"/>
         </w:rPr>
-        <w:t xml:space="preserve">в который </w:t>
+        <w:t>в которы</w:t>
+      </w:r>
+      <w:r>
+        <w:rPr>
+          <w:rFonts w:ascii="Times New Roman" w:eastAsia="Times New Roman" w:hAnsi="Times New Roman" w:cs="Times New Roman"/>
+          <w:color w:val="24292E"/>
+          <w:sz w:val="28"/>
+          <w:szCs w:val="28"/>
+          <w:lang w:eastAsia="ru-RU"/>
+        </w:rPr>
+        <w:t>х</w:t>
+      </w:r>
+      <w:r>
+        <w:rPr>
+          <w:rFonts w:ascii="Times New Roman" w:eastAsia="Times New Roman" w:hAnsi="Times New Roman" w:cs="Times New Roman"/>
+          <w:color w:val="24292E"/>
+          <w:sz w:val="28"/>
+          <w:szCs w:val="28"/>
+          <w:lang w:eastAsia="ru-RU"/>
+        </w:rPr>
+        <w:t xml:space="preserve"> </w:t>
       </w:r>
       <w:r>
         <w:rPr>
@@ -9274,7 +9316,27 @@
           <w:szCs w:val="28"/>
           <w:lang w:eastAsia="ru-RU"/>
         </w:rPr>
-        <w:t xml:space="preserve">Ниже приведены графики зависимости количества обновлений сцены (также называемый FPS - </w:t>
+        <w:t>Ниже приведены графики зависимости количества обновлений сцены (также называем</w:t>
+      </w:r>
+      <w:r>
+        <w:rPr>
+          <w:rFonts w:ascii="Times New Roman" w:eastAsia="Times New Roman" w:hAnsi="Times New Roman" w:cs="Times New Roman"/>
+          <w:color w:val="24292E"/>
+          <w:sz w:val="28"/>
+          <w:szCs w:val="28"/>
+          <w:lang w:eastAsia="ru-RU"/>
+        </w:rPr>
+        <w:t>ое</w:t>
+      </w:r>
+      <w:r>
+        <w:rPr>
+          <w:rFonts w:ascii="Times New Roman" w:eastAsia="Times New Roman" w:hAnsi="Times New Roman" w:cs="Times New Roman"/>
+          <w:color w:val="24292E"/>
+          <w:sz w:val="28"/>
+          <w:szCs w:val="28"/>
+          <w:lang w:eastAsia="ru-RU"/>
+        </w:rPr>
+        <w:t xml:space="preserve"> FPS - </w:t>
       </w:r>
       <w:proofErr w:type="spellStart"/>
       <w:r>
@@ -9340,7 +9402,18 @@
           <w:szCs w:val="28"/>
           <w:lang w:eastAsia="ru-RU"/>
         </w:rPr>
-        <w:t xml:space="preserve">) за одну секунду от числа шаров при </w:t>
+        <w:t xml:space="preserve">) за одну секунду от числа шаров </w:t>
+      </w:r>
+      <w:r>
+        <w:rPr>
+          <w:rFonts w:ascii="Times New Roman" w:eastAsia="Times New Roman" w:hAnsi="Times New Roman" w:cs="Times New Roman"/>
+          <w:color w:val="24292E"/>
+          <w:sz w:val="28"/>
+          <w:szCs w:val="28"/>
+          <w:lang w:eastAsia="ru-RU"/>
+        </w:rPr>
+        <w:lastRenderedPageBreak/>
+        <w:t xml:space="preserve">при </w:t>
       </w:r>
       <w:r>
         <w:rPr>
@@ -9380,18 +9453,7 @@
           <w:szCs w:val="28"/>
           <w:lang w:eastAsia="ru-RU"/>
         </w:rPr>
-        <w:t xml:space="preserve">. В обновление </w:t>
-      </w:r>
-      <w:r>
-        <w:rPr>
-          <w:rFonts w:ascii="Times New Roman" w:eastAsia="Times New Roman" w:hAnsi="Times New Roman" w:cs="Times New Roman"/>
-          <w:color w:val="24292E"/>
-          <w:sz w:val="28"/>
-          <w:szCs w:val="28"/>
-          <w:lang w:eastAsia="ru-RU"/>
-        </w:rPr>
-        <w:lastRenderedPageBreak/>
-        <w:t>сцены включается операция по перемещению шаров, поиску их столкновений с бортиком и между собой.</w:t>
+        <w:t>. В обновление сцены включается операция по перемещению шаров, поиску их столкновений с бортиком и между собой.</w:t>
       </w:r>
     </w:p>
     <w:p>
@@ -9426,6 +9488,7 @@
           <w:noProof/>
           <w:sz w:val="28"/>
           <w:szCs w:val="28"/>
+          <w:lang w:eastAsia="ru-RU"/>
         </w:rPr>
         <w:drawing>
           <wp:inline distT="0" distB="0" distL="0" distR="0" wp14:anchorId="4C213EFC" wp14:editId="07F2A400">
@@ -9738,29 +9801,7 @@
           <w:szCs w:val="28"/>
           <w:lang w:eastAsia="ru-RU"/>
         </w:rPr>
-        <w:t xml:space="preserve"> </w:t>
-      </w:r>
-      <w:proofErr w:type="gramStart"/>
-      <w:r>
-        <w:rPr>
-          <w:rFonts w:ascii="Times New Roman" w:eastAsia="Times New Roman" w:hAnsi="Times New Roman" w:cs="Times New Roman"/>
-          <w:color w:val="24292E"/>
-          <w:sz w:val="28"/>
-          <w:szCs w:val="28"/>
-          <w:lang w:eastAsia="ru-RU"/>
-        </w:rPr>
-        <w:t>&lt; 100</w:t>
-      </w:r>
-      <w:proofErr w:type="gramEnd"/>
-      <w:r>
-        <w:rPr>
-          <w:rFonts w:ascii="Times New Roman" w:eastAsia="Times New Roman" w:hAnsi="Times New Roman" w:cs="Times New Roman"/>
-          <w:color w:val="24292E"/>
-          <w:sz w:val="28"/>
-          <w:szCs w:val="28"/>
-          <w:lang w:eastAsia="ru-RU"/>
-        </w:rPr>
-        <w:t>)</w:t>
+        <w:t xml:space="preserve"> &lt; 100)</w:t>
       </w:r>
       <w:r>
         <w:rPr>
@@ -9970,20 +10011,6 @@
           <w:lang w:eastAsia="ru-RU"/>
         </w:rPr>
       </w:pPr>
-    </w:p>
-    <w:p>
-      <w:pPr>
-        <w:shd w:val="clear" w:color="auto" w:fill="FFFFFF"/>
-        <w:spacing w:after="0" w:line="360" w:lineRule="auto"/>
-        <w:jc w:val="both"/>
-        <w:rPr>
-          <w:rFonts w:ascii="Times New Roman" w:eastAsia="Times New Roman" w:hAnsi="Times New Roman" w:cs="Times New Roman"/>
-          <w:color w:val="24292E"/>
-          <w:sz w:val="28"/>
-          <w:szCs w:val="28"/>
-          <w:lang w:eastAsia="ru-RU"/>
-        </w:rPr>
-      </w:pPr>
       <w:r>
         <w:rPr>
           <w:rFonts w:ascii="Times New Roman" w:eastAsia="Times New Roman" w:hAnsi="Times New Roman" w:cs="Times New Roman"/>
@@ -10086,6 +10113,7 @@
           <w:color w:val="24292E"/>
           <w:sz w:val="28"/>
           <w:szCs w:val="28"/>
+          <w:lang w:eastAsia="ru-RU"/>
         </w:rPr>
         <w:drawing>
           <wp:inline distT="0" distB="0" distL="0" distR="0" wp14:anchorId="43CB453B" wp14:editId="1168E0D9">
@@ -10399,6 +10427,7 @@
           <w:noProof/>
           <w:sz w:val="28"/>
           <w:szCs w:val="28"/>
+          <w:lang w:eastAsia="ru-RU"/>
         </w:rPr>
         <w:lastRenderedPageBreak/>
         <w:drawing>
@@ -10549,7 +10578,57 @@
           <w:szCs w:val="28"/>
           <w:lang w:eastAsia="ru-RU"/>
         </w:rPr>
-        <w:t xml:space="preserve">График, представленный на рисунке </w:t>
+        <w:t>Из г</w:t>
+      </w:r>
+      <w:r>
+        <w:rPr>
+          <w:rFonts w:ascii="Times New Roman" w:eastAsia="Times New Roman" w:hAnsi="Times New Roman" w:cs="Times New Roman"/>
+          <w:color w:val="24292E"/>
+          <w:sz w:val="28"/>
+          <w:szCs w:val="28"/>
+          <w:lang w:eastAsia="ru-RU"/>
+        </w:rPr>
+        <w:t>рафик</w:t>
+      </w:r>
+      <w:r>
+        <w:rPr>
+          <w:rFonts w:ascii="Times New Roman" w:eastAsia="Times New Roman" w:hAnsi="Times New Roman" w:cs="Times New Roman"/>
+          <w:color w:val="24292E"/>
+          <w:sz w:val="28"/>
+          <w:szCs w:val="28"/>
+          <w:lang w:eastAsia="ru-RU"/>
+        </w:rPr>
+        <w:t>а</w:t>
+      </w:r>
+      <w:r>
+        <w:rPr>
+          <w:rFonts w:ascii="Times New Roman" w:eastAsia="Times New Roman" w:hAnsi="Times New Roman" w:cs="Times New Roman"/>
+          <w:color w:val="24292E"/>
+          <w:sz w:val="28"/>
+          <w:szCs w:val="28"/>
+          <w:lang w:eastAsia="ru-RU"/>
+        </w:rPr>
+        <w:t>, представленн</w:t>
+      </w:r>
+      <w:r>
+        <w:rPr>
+          <w:rFonts w:ascii="Times New Roman" w:eastAsia="Times New Roman" w:hAnsi="Times New Roman" w:cs="Times New Roman"/>
+          <w:color w:val="24292E"/>
+          <w:sz w:val="28"/>
+          <w:szCs w:val="28"/>
+          <w:lang w:eastAsia="ru-RU"/>
+        </w:rPr>
+        <w:t>ого</w:t>
+      </w:r>
+      <w:r>
+        <w:rPr>
+          <w:rFonts w:ascii="Times New Roman" w:eastAsia="Times New Roman" w:hAnsi="Times New Roman" w:cs="Times New Roman"/>
+          <w:color w:val="24292E"/>
+          <w:sz w:val="28"/>
+          <w:szCs w:val="28"/>
+          <w:lang w:eastAsia="ru-RU"/>
+        </w:rPr>
+        <w:t xml:space="preserve"> на рисунке </w:t>
       </w:r>
       <w:r>
         <w:rPr>
@@ -10569,7 +10648,27 @@
           <w:szCs w:val="28"/>
           <w:lang w:eastAsia="ru-RU"/>
         </w:rPr>
-        <w:t>, позволяет сделать выводы:</w:t>
+        <w:t xml:space="preserve">, </w:t>
+      </w:r>
+      <w:r>
+        <w:rPr>
+          <w:rFonts w:ascii="Times New Roman" w:eastAsia="Times New Roman" w:hAnsi="Times New Roman" w:cs="Times New Roman"/>
+          <w:color w:val="24292E"/>
+          <w:sz w:val="28"/>
+          <w:szCs w:val="28"/>
+          <w:lang w:eastAsia="ru-RU"/>
+        </w:rPr>
+        <w:t>следует, что</w:t>
+      </w:r>
+      <w:r>
+        <w:rPr>
+          <w:rFonts w:ascii="Times New Roman" w:eastAsia="Times New Roman" w:hAnsi="Times New Roman" w:cs="Times New Roman"/>
+          <w:color w:val="24292E"/>
+          <w:sz w:val="28"/>
+          <w:szCs w:val="28"/>
+          <w:lang w:eastAsia="ru-RU"/>
+        </w:rPr>
+        <w:t>:</w:t>
       </w:r>
     </w:p>
     <w:p>
@@ -10601,7 +10700,6 @@
         </w:rPr>
         <w:t>алгоритм полного перебора неприменим для большого (</w:t>
       </w:r>
-      <w:proofErr w:type="gramStart"/>
       <w:r>
         <w:rPr>
           <w:rFonts w:ascii="Times New Roman" w:eastAsia="Times New Roman" w:hAnsi="Times New Roman" w:cs="Times New Roman"/>
@@ -10630,18 +10728,7 @@
           <w:szCs w:val="28"/>
           <w:lang w:eastAsia="ru-RU"/>
         </w:rPr>
-        <w:t>&gt;</w:t>
-      </w:r>
-      <w:proofErr w:type="gramEnd"/>
-      <w:r>
-        <w:rPr>
-          <w:rFonts w:ascii="Times New Roman" w:eastAsia="Times New Roman" w:hAnsi="Times New Roman" w:cs="Times New Roman"/>
-          <w:color w:val="24292E"/>
-          <w:sz w:val="28"/>
-          <w:szCs w:val="28"/>
-          <w:lang w:eastAsia="ru-RU"/>
-        </w:rPr>
-        <w:t xml:space="preserve"> 1000) количества объектов</w:t>
+        <w:t>&gt; 1000) количества объектов</w:t>
       </w:r>
       <w:r>
         <w:rPr>
@@ -11077,6 +11164,7 @@
           <w:noProof/>
           <w:sz w:val="28"/>
           <w:szCs w:val="28"/>
+          <w:lang w:eastAsia="ru-RU"/>
         </w:rPr>
         <w:lastRenderedPageBreak/>
         <w:drawing>
@@ -11358,39 +11446,37 @@
           <w:szCs w:val="28"/>
           <w:lang w:eastAsia="ru-RU"/>
         </w:rPr>
-        <w:t xml:space="preserve"> </w:t>
-      </w:r>
-      <w:proofErr w:type="gramStart"/>
-      <w:r>
-        <w:rPr>
-          <w:rFonts w:ascii="Times New Roman" w:eastAsia="Times New Roman" w:hAnsi="Times New Roman" w:cs="Times New Roman"/>
-          <w:color w:val="24292E"/>
-          <w:sz w:val="28"/>
-          <w:szCs w:val="28"/>
-          <w:lang w:eastAsia="ru-RU"/>
-        </w:rPr>
-        <w:t xml:space="preserve">&lt; </w:t>
-      </w:r>
-      <w:r>
-        <w:rPr>
-          <w:rFonts w:ascii="Times New Roman" w:eastAsia="Times New Roman" w:hAnsi="Times New Roman" w:cs="Times New Roman"/>
-          <w:color w:val="24292E"/>
-          <w:sz w:val="28"/>
-          <w:szCs w:val="28"/>
-          <w:lang w:eastAsia="ru-RU"/>
-        </w:rPr>
-        <w:t>100</w:t>
-      </w:r>
-      <w:proofErr w:type="gramEnd"/>
-      <w:r>
-        <w:rPr>
-          <w:rFonts w:ascii="Times New Roman" w:eastAsia="Times New Roman" w:hAnsi="Times New Roman" w:cs="Times New Roman"/>
-          <w:color w:val="24292E"/>
-          <w:sz w:val="28"/>
-          <w:szCs w:val="28"/>
-          <w:lang w:eastAsia="ru-RU"/>
-        </w:rPr>
-        <w:t>) - алгоритм полного перебора.</w:t>
+        <w:t xml:space="preserve"> &lt; </w:t>
+      </w:r>
+      <w:r>
+        <w:rPr>
+          <w:rFonts w:ascii="Times New Roman" w:eastAsia="Times New Roman" w:hAnsi="Times New Roman" w:cs="Times New Roman"/>
+          <w:color w:val="24292E"/>
+          <w:sz w:val="28"/>
+          <w:szCs w:val="28"/>
+          <w:lang w:eastAsia="ru-RU"/>
+        </w:rPr>
+        <w:t xml:space="preserve">100) </w:t>
+      </w:r>
+      <w:r>
+        <w:rPr>
+          <w:rFonts w:ascii="Times New Roman" w:eastAsia="Times New Roman" w:hAnsi="Times New Roman" w:cs="Times New Roman"/>
+          <w:color w:val="24292E"/>
+          <w:sz w:val="28"/>
+          <w:szCs w:val="28"/>
+          <w:lang w:eastAsia="ru-RU"/>
+        </w:rPr>
+        <w:t>целесообразно использовать</w:t>
+      </w:r>
+      <w:r>
+        <w:rPr>
+          <w:rFonts w:ascii="Times New Roman" w:eastAsia="Times New Roman" w:hAnsi="Times New Roman" w:cs="Times New Roman"/>
+          <w:color w:val="24292E"/>
+          <w:sz w:val="28"/>
+          <w:szCs w:val="28"/>
+          <w:lang w:eastAsia="ru-RU"/>
+        </w:rPr>
+        <w:t xml:space="preserve"> алгоритм полного перебора.</w:t>
       </w:r>
     </w:p>
     <w:p>
@@ -11419,18 +11505,27 @@
           <w:szCs w:val="28"/>
           <w:lang w:eastAsia="ru-RU"/>
         </w:rPr>
-        <w:t>Для среднего количества частиц (</w:t>
-      </w:r>
-      <w:proofErr w:type="gramStart"/>
-      <w:r>
-        <w:rPr>
-          <w:rFonts w:ascii="Times New Roman" w:eastAsia="Times New Roman" w:hAnsi="Times New Roman" w:cs="Times New Roman"/>
-          <w:color w:val="24292E"/>
-          <w:sz w:val="28"/>
-          <w:szCs w:val="28"/>
-          <w:lang w:eastAsia="ru-RU"/>
-        </w:rPr>
-        <w:t xml:space="preserve">100 </w:t>
+        <w:t xml:space="preserve">Для среднего количества частиц (100 </w:t>
+      </w:r>
+      <w:r>
+        <w:rPr>
+          <w:rFonts w:ascii="Times New Roman" w:eastAsia="Times New Roman" w:hAnsi="Times New Roman" w:cs="Times New Roman"/>
+          <w:color w:val="24292E"/>
+          <w:sz w:val="28"/>
+          <w:szCs w:val="28"/>
+          <w:lang w:eastAsia="ru-RU"/>
+        </w:rPr>
+        <w:t xml:space="preserve">&lt; </w:t>
+      </w:r>
+      <w:r>
+        <w:rPr>
+          <w:rFonts w:ascii="Times New Roman" w:eastAsia="Times New Roman" w:hAnsi="Times New Roman" w:cs="Times New Roman"/>
+          <w:color w:val="24292E"/>
+          <w:sz w:val="28"/>
+          <w:szCs w:val="28"/>
+          <w:lang w:val="en-US" w:eastAsia="ru-RU"/>
+        </w:rPr>
+        <w:t>n</w:t>
       </w:r>
       <w:r>
         <w:rPr>
@@ -11450,47 +11545,6 @@
           <w:szCs w:val="28"/>
           <w:lang w:eastAsia="ru-RU"/>
         </w:rPr>
-        <w:t>&lt;</w:t>
-      </w:r>
-      <w:proofErr w:type="gramEnd"/>
-      <w:r>
-        <w:rPr>
-          <w:rFonts w:ascii="Times New Roman" w:eastAsia="Times New Roman" w:hAnsi="Times New Roman" w:cs="Times New Roman"/>
-          <w:color w:val="24292E"/>
-          <w:sz w:val="28"/>
-          <w:szCs w:val="28"/>
-          <w:lang w:eastAsia="ru-RU"/>
-        </w:rPr>
-        <w:t xml:space="preserve"> </w:t>
-      </w:r>
-      <w:r>
-        <w:rPr>
-          <w:rFonts w:ascii="Times New Roman" w:eastAsia="Times New Roman" w:hAnsi="Times New Roman" w:cs="Times New Roman"/>
-          <w:color w:val="24292E"/>
-          <w:sz w:val="28"/>
-          <w:szCs w:val="28"/>
-          <w:lang w:val="en-US" w:eastAsia="ru-RU"/>
-        </w:rPr>
-        <w:t>n</w:t>
-      </w:r>
-      <w:r>
-        <w:rPr>
-          <w:rFonts w:ascii="Times New Roman" w:eastAsia="Times New Roman" w:hAnsi="Times New Roman" w:cs="Times New Roman"/>
-          <w:color w:val="24292E"/>
-          <w:sz w:val="28"/>
-          <w:szCs w:val="28"/>
-          <w:lang w:eastAsia="ru-RU"/>
-        </w:rPr>
-        <w:t xml:space="preserve"> </w:t>
-      </w:r>
-      <w:r>
-        <w:rPr>
-          <w:rFonts w:ascii="Times New Roman" w:eastAsia="Times New Roman" w:hAnsi="Times New Roman" w:cs="Times New Roman"/>
-          <w:color w:val="24292E"/>
-          <w:sz w:val="28"/>
-          <w:szCs w:val="28"/>
-          <w:lang w:eastAsia="ru-RU"/>
-        </w:rPr>
         <w:t xml:space="preserve">&lt; </w:t>
       </w:r>
       <w:r>
@@ -11501,7 +11555,27 @@
           <w:szCs w:val="28"/>
           <w:lang w:eastAsia="ru-RU"/>
         </w:rPr>
-        <w:t>1000) - алгоритм дерева квадрантов.</w:t>
+        <w:t xml:space="preserve">1000) </w:t>
+      </w:r>
+      <w:r>
+        <w:rPr>
+          <w:rFonts w:ascii="Times New Roman" w:eastAsia="Times New Roman" w:hAnsi="Times New Roman" w:cs="Times New Roman"/>
+          <w:color w:val="24292E"/>
+          <w:sz w:val="28"/>
+          <w:szCs w:val="28"/>
+          <w:lang w:eastAsia="ru-RU"/>
+        </w:rPr>
+        <w:t>наиболее предпочтительным является</w:t>
+      </w:r>
+      <w:r>
+        <w:rPr>
+          <w:rFonts w:ascii="Times New Roman" w:eastAsia="Times New Roman" w:hAnsi="Times New Roman" w:cs="Times New Roman"/>
+          <w:color w:val="24292E"/>
+          <w:sz w:val="28"/>
+          <w:szCs w:val="28"/>
+          <w:lang w:eastAsia="ru-RU"/>
+        </w:rPr>
+        <w:t xml:space="preserve"> алгоритм дерева квадрантов.</w:t>
       </w:r>
     </w:p>
     <w:p>
@@ -11532,7 +11606,6 @@
         </w:rPr>
         <w:t>Для большого количества частиц (</w:t>
       </w:r>
-      <w:proofErr w:type="gramStart"/>
       <w:r>
         <w:rPr>
           <w:rFonts w:ascii="Times New Roman" w:eastAsia="Times New Roman" w:hAnsi="Times New Roman" w:cs="Times New Roman"/>
@@ -11553,16 +11626,35 @@
         </w:rPr>
         <w:t xml:space="preserve"> &gt;</w:t>
       </w:r>
-      <w:proofErr w:type="gramEnd"/>
-      <w:r>
-        <w:rPr>
-          <w:rFonts w:ascii="Times New Roman" w:eastAsia="Times New Roman" w:hAnsi="Times New Roman" w:cs="Times New Roman"/>
-          <w:color w:val="24292E"/>
-          <w:sz w:val="28"/>
-          <w:szCs w:val="28"/>
-          <w:lang w:eastAsia="ru-RU"/>
-        </w:rPr>
-        <w:t xml:space="preserve"> 1000) - </w:t>
+      <w:r>
+        <w:rPr>
+          <w:rFonts w:ascii="Times New Roman" w:eastAsia="Times New Roman" w:hAnsi="Times New Roman" w:cs="Times New Roman"/>
+          <w:color w:val="24292E"/>
+          <w:sz w:val="28"/>
+          <w:szCs w:val="28"/>
+          <w:lang w:eastAsia="ru-RU"/>
+        </w:rPr>
+        <w:t xml:space="preserve"> 1000) </w:t>
+      </w:r>
+      <w:r>
+        <w:rPr>
+          <w:rFonts w:ascii="Times New Roman" w:eastAsia="Times New Roman" w:hAnsi="Times New Roman" w:cs="Times New Roman"/>
+          <w:color w:val="24292E"/>
+          <w:sz w:val="28"/>
+          <w:szCs w:val="28"/>
+          <w:lang w:eastAsia="ru-RU"/>
+        </w:rPr>
+        <w:t>предпочтение следует отдать</w:t>
+      </w:r>
+      <w:r>
+        <w:rPr>
+          <w:rFonts w:ascii="Times New Roman" w:eastAsia="Times New Roman" w:hAnsi="Times New Roman" w:cs="Times New Roman"/>
+          <w:color w:val="24292E"/>
+          <w:sz w:val="28"/>
+          <w:szCs w:val="28"/>
+          <w:lang w:eastAsia="ru-RU"/>
+        </w:rPr>
+        <w:t xml:space="preserve"> </w:t>
       </w:r>
       <w:proofErr w:type="spellStart"/>
       <w:r>
@@ -11584,7 +11676,17 @@
           <w:szCs w:val="28"/>
           <w:lang w:eastAsia="ru-RU"/>
         </w:rPr>
-        <w:t xml:space="preserve"> алгоритм (многопоточный).</w:t>
+        <w:t xml:space="preserve"> алгоритм</w:t>
+      </w:r>
+      <w:r>
+        <w:rPr>
+          <w:rFonts w:ascii="Times New Roman" w:eastAsia="Times New Roman" w:hAnsi="Times New Roman" w:cs="Times New Roman"/>
+          <w:color w:val="24292E"/>
+          <w:sz w:val="28"/>
+          <w:szCs w:val="28"/>
+          <w:lang w:eastAsia="ru-RU"/>
+        </w:rPr>
+        <w:t>у, по возможности – многопоточному.</w:t>
       </w:r>
     </w:p>
     <w:p>
@@ -11617,7 +11719,7 @@
           <w:szCs w:val="28"/>
           <w:lang w:eastAsia="ru-RU"/>
         </w:rPr>
-        <w:t xml:space="preserve">Использование алгоритма динамического центра в этой симуляции лучше всего себя проявляет при количестве частиц около 100, так </w:t>
+        <w:t xml:space="preserve">Использование алгоритма с динамическим центром показывает наилучшие временные характеристики, когда количество частиц </w:t>
       </w:r>
       <w:r>
         <w:rPr>
@@ -11628,15 +11730,15 @@
           <w:lang w:eastAsia="ru-RU"/>
         </w:rPr>
         <w:lastRenderedPageBreak/>
-        <w:t>как в то время равномерность распределения</w:t>
-      </w:r>
-      <w:r>
-        <w:rPr>
-          <w:rFonts w:ascii="Times New Roman" w:eastAsia="Times New Roman" w:hAnsi="Times New Roman" w:cs="Times New Roman"/>
-          <w:color w:val="24292E"/>
-          <w:sz w:val="28"/>
-          <w:szCs w:val="28"/>
-          <w:lang w:eastAsia="ru-RU"/>
+        <w:t>примерно равно 100. В такой сцене равномерность распределения существенно</w:t>
+      </w:r>
+      <w:r>
+        <w:rPr>
+          <w:rFonts w:ascii="Times New Roman" w:eastAsia="Times New Roman" w:hAnsi="Times New Roman" w:cs="Times New Roman"/>
+          <w:color w:val="24292E"/>
+          <w:sz w:val="28"/>
+          <w:szCs w:val="28"/>
+          <w:lang w:val="en-US" w:eastAsia="ru-RU"/>
         </w:rPr>
         <w:t xml:space="preserve"> </w:t>
       </w:r>
@@ -11648,8 +11750,20 @@
           <w:szCs w:val="28"/>
           <w:lang w:eastAsia="ru-RU"/>
         </w:rPr>
-        <w:t>проявляется не столь существенно</w:t>
-      </w:r>
+        <w:t xml:space="preserve">не </w:t>
+      </w:r>
+      <w:r>
+        <w:rPr>
+          <w:rFonts w:ascii="Times New Roman" w:eastAsia="Times New Roman" w:hAnsi="Times New Roman" w:cs="Times New Roman"/>
+          <w:color w:val="24292E"/>
+          <w:sz w:val="28"/>
+          <w:szCs w:val="28"/>
+          <w:lang w:eastAsia="ru-RU"/>
+        </w:rPr>
+        <w:t>проявляется</w:t>
+      </w:r>
+      <w:bookmarkStart w:id="0" w:name="_GoBack"/>
+      <w:bookmarkEnd w:id="0"/>
       <w:r>
         <w:rPr>
           <w:rFonts w:ascii="Times New Roman" w:eastAsia="Times New Roman" w:hAnsi="Times New Roman" w:cs="Times New Roman"/>
@@ -11691,7 +11805,71 @@
           <w:szCs w:val="28"/>
           <w:lang w:eastAsia="ru-RU"/>
         </w:rPr>
-        <w:t>Алгоритм дерева с 9 узлами показывает себя как более расположенный к параллелизму, чем оригинальный алгоритм</w:t>
+        <w:t xml:space="preserve">Алгоритм </w:t>
+      </w:r>
+      <w:proofErr w:type="spellStart"/>
+      <w:r>
+        <w:rPr>
+          <w:rFonts w:ascii="Times New Roman" w:eastAsia="Times New Roman" w:hAnsi="Times New Roman" w:cs="Times New Roman"/>
+          <w:color w:val="24292E"/>
+          <w:sz w:val="28"/>
+          <w:szCs w:val="28"/>
+          <w:lang w:val="en-US" w:eastAsia="ru-RU"/>
+        </w:rPr>
+        <w:t>nona</w:t>
+      </w:r>
+      <w:proofErr w:type="spellEnd"/>
+      <w:r>
+        <w:rPr>
+          <w:rFonts w:ascii="Times New Roman" w:eastAsia="Times New Roman" w:hAnsi="Times New Roman" w:cs="Times New Roman"/>
+          <w:color w:val="24292E"/>
+          <w:sz w:val="28"/>
+          <w:szCs w:val="28"/>
+          <w:lang w:eastAsia="ru-RU"/>
+        </w:rPr>
+        <w:t>-</w:t>
+      </w:r>
+      <w:r>
+        <w:rPr>
+          <w:rFonts w:ascii="Times New Roman" w:eastAsia="Times New Roman" w:hAnsi="Times New Roman" w:cs="Times New Roman"/>
+          <w:color w:val="24292E"/>
+          <w:sz w:val="28"/>
+          <w:szCs w:val="28"/>
+          <w:lang w:eastAsia="ru-RU"/>
+        </w:rPr>
+        <w:t>дерева более расположен к параллелизму, чем оригинальный алгоритм</w:t>
+      </w:r>
+      <w:r>
+        <w:rPr>
+          <w:rFonts w:ascii="Times New Roman" w:eastAsia="Times New Roman" w:hAnsi="Times New Roman" w:cs="Times New Roman"/>
+          <w:color w:val="24292E"/>
+          <w:sz w:val="28"/>
+          <w:szCs w:val="28"/>
+          <w:lang w:eastAsia="ru-RU"/>
+        </w:rPr>
+        <w:t xml:space="preserve"> </w:t>
+      </w:r>
+      <w:proofErr w:type="spellStart"/>
+      <w:r>
+        <w:rPr>
+          <w:rFonts w:ascii="Times New Roman" w:eastAsia="Times New Roman" w:hAnsi="Times New Roman" w:cs="Times New Roman"/>
+          <w:bCs/>
+          <w:sz w:val="28"/>
+          <w:szCs w:val="28"/>
+          <w:lang w:eastAsia="ru-RU"/>
+        </w:rPr>
+        <w:t>Quadtree</w:t>
+      </w:r>
+      <w:proofErr w:type="spellEnd"/>
+      <w:r>
+        <w:rPr>
+          <w:rFonts w:ascii="Times New Roman" w:eastAsia="Times New Roman" w:hAnsi="Times New Roman" w:cs="Times New Roman"/>
+          <w:bCs/>
+          <w:sz w:val="28"/>
+          <w:szCs w:val="28"/>
+          <w:lang w:eastAsia="ru-RU"/>
+        </w:rPr>
+        <w:t>.</w:t>
       </w:r>
     </w:p>
     <w:p>
@@ -11720,7 +11898,37 @@
           <w:szCs w:val="28"/>
           <w:lang w:eastAsia="ru-RU"/>
         </w:rPr>
-        <w:t>Алгоритм половинного деления пространства также в основном уступает дереву квадрантов. </w:t>
+        <w:t xml:space="preserve">Алгоритм </w:t>
+      </w:r>
+      <w:r>
+        <w:rPr>
+          <w:rFonts w:ascii="Times New Roman" w:eastAsia="Times New Roman" w:hAnsi="Times New Roman" w:cs="Times New Roman"/>
+          <w:color w:val="24292E"/>
+          <w:sz w:val="28"/>
+          <w:szCs w:val="28"/>
+          <w:lang w:eastAsia="ru-RU"/>
+        </w:rPr>
+        <w:t xml:space="preserve">двоичного разбиения </w:t>
+      </w:r>
+      <w:r>
+        <w:rPr>
+          <w:rFonts w:ascii="Times New Roman" w:eastAsia="Times New Roman" w:hAnsi="Times New Roman" w:cs="Times New Roman"/>
+          <w:color w:val="24292E"/>
+          <w:sz w:val="28"/>
+          <w:szCs w:val="28"/>
+          <w:lang w:eastAsia="ru-RU"/>
+        </w:rPr>
+        <w:t>пространства также в основ</w:t>
+      </w:r>
+      <w:r>
+        <w:rPr>
+          <w:rFonts w:ascii="Times New Roman" w:eastAsia="Times New Roman" w:hAnsi="Times New Roman" w:cs="Times New Roman"/>
+          <w:color w:val="24292E"/>
+          <w:sz w:val="28"/>
+          <w:szCs w:val="28"/>
+          <w:lang w:eastAsia="ru-RU"/>
+        </w:rPr>
+        <w:t>ном уступает дереву квадрантов.</w:t>
       </w:r>
     </w:p>
     <w:p>
@@ -11760,144 +11968,57 @@
           <w:szCs w:val="28"/>
           <w:lang w:eastAsia="ru-RU"/>
         </w:rPr>
-        <w:t>Таким образом, цель работы была достигнута.</w:t>
-      </w:r>
-    </w:p>
-    <w:p>
-      <w:pPr>
-        <w:spacing w:after="0" w:line="360" w:lineRule="auto"/>
-        <w:ind w:firstLine="851"/>
-        <w:jc w:val="both"/>
-        <w:textAlignment w:val="baseline"/>
-        <w:rPr>
-          <w:rFonts w:ascii="Times New Roman" w:eastAsia="Times New Roman" w:hAnsi="Times New Roman" w:cs="Times New Roman"/>
-          <w:color w:val="24292E"/>
-          <w:sz w:val="28"/>
-          <w:szCs w:val="28"/>
-          <w:lang w:eastAsia="ru-RU"/>
-        </w:rPr>
-      </w:pPr>
-      <w:r>
-        <w:rPr>
-          <w:rFonts w:ascii="Times New Roman" w:eastAsia="Times New Roman" w:hAnsi="Times New Roman" w:cs="Times New Roman"/>
-          <w:color w:val="24292E"/>
-          <w:sz w:val="28"/>
-          <w:szCs w:val="28"/>
-          <w:lang w:eastAsia="ru-RU"/>
-        </w:rPr>
-        <w:t>В качестве дальнейшего направления разработки авторы статьи считают возможным</w:t>
-      </w:r>
-      <w:r>
-        <w:rPr>
-          <w:rFonts w:ascii="Times New Roman" w:eastAsia="Times New Roman" w:hAnsi="Times New Roman" w:cs="Times New Roman"/>
-          <w:color w:val="24292E"/>
-          <w:sz w:val="28"/>
-          <w:szCs w:val="28"/>
-          <w:lang w:eastAsia="ru-RU"/>
-        </w:rPr>
-        <w:t xml:space="preserve"> продолжить</w:t>
-      </w:r>
-      <w:r>
-        <w:rPr>
-          <w:rFonts w:ascii="Times New Roman" w:eastAsia="Times New Roman" w:hAnsi="Times New Roman" w:cs="Times New Roman"/>
-          <w:color w:val="24292E"/>
-          <w:sz w:val="28"/>
-          <w:szCs w:val="28"/>
-          <w:lang w:eastAsia="ru-RU"/>
-        </w:rPr>
-        <w:t xml:space="preserve"> модиф</w:t>
-      </w:r>
-      <w:r>
-        <w:rPr>
-          <w:rFonts w:ascii="Times New Roman" w:eastAsia="Times New Roman" w:hAnsi="Times New Roman" w:cs="Times New Roman"/>
-          <w:color w:val="24292E"/>
-          <w:sz w:val="28"/>
-          <w:szCs w:val="28"/>
-          <w:lang w:eastAsia="ru-RU"/>
-        </w:rPr>
-        <w:t>икацию</w:t>
-      </w:r>
-      <w:r>
-        <w:rPr>
-          <w:rFonts w:ascii="Times New Roman" w:eastAsia="Times New Roman" w:hAnsi="Times New Roman" w:cs="Times New Roman"/>
-          <w:color w:val="24292E"/>
-          <w:sz w:val="28"/>
-          <w:szCs w:val="28"/>
-          <w:lang w:eastAsia="ru-RU"/>
-        </w:rPr>
-        <w:t xml:space="preserve"> описанны</w:t>
-      </w:r>
-      <w:r>
-        <w:rPr>
-          <w:rFonts w:ascii="Times New Roman" w:eastAsia="Times New Roman" w:hAnsi="Times New Roman" w:cs="Times New Roman"/>
-          <w:color w:val="24292E"/>
-          <w:sz w:val="28"/>
-          <w:szCs w:val="28"/>
-          <w:lang w:eastAsia="ru-RU"/>
-        </w:rPr>
-        <w:t>х</w:t>
-      </w:r>
-      <w:r>
-        <w:rPr>
-          <w:rFonts w:ascii="Times New Roman" w:eastAsia="Times New Roman" w:hAnsi="Times New Roman" w:cs="Times New Roman"/>
-          <w:color w:val="24292E"/>
-          <w:sz w:val="28"/>
-          <w:szCs w:val="28"/>
-          <w:lang w:eastAsia="ru-RU"/>
-        </w:rPr>
-        <w:t xml:space="preserve"> алгоритм</w:t>
-      </w:r>
-      <w:r>
-        <w:rPr>
-          <w:rFonts w:ascii="Times New Roman" w:eastAsia="Times New Roman" w:hAnsi="Times New Roman" w:cs="Times New Roman"/>
-          <w:color w:val="24292E"/>
-          <w:sz w:val="28"/>
-          <w:szCs w:val="28"/>
-          <w:lang w:eastAsia="ru-RU"/>
-        </w:rPr>
-        <w:t>ов</w:t>
-      </w:r>
-      <w:r>
-        <w:rPr>
-          <w:rFonts w:ascii="Times New Roman" w:eastAsia="Times New Roman" w:hAnsi="Times New Roman" w:cs="Times New Roman"/>
-          <w:color w:val="24292E"/>
-          <w:sz w:val="28"/>
-          <w:szCs w:val="28"/>
-          <w:lang w:eastAsia="ru-RU"/>
-        </w:rPr>
-        <w:t>. Наиболее очевидными являются модификации, которые позволяю</w:t>
-      </w:r>
-      <w:bookmarkStart w:id="0" w:name="_GoBack"/>
-      <w:bookmarkEnd w:id="0"/>
-      <w:r>
-        <w:rPr>
-          <w:rFonts w:ascii="Times New Roman" w:eastAsia="Times New Roman" w:hAnsi="Times New Roman" w:cs="Times New Roman"/>
-          <w:color w:val="24292E"/>
-          <w:sz w:val="28"/>
-          <w:szCs w:val="28"/>
-          <w:lang w:eastAsia="ru-RU"/>
-        </w:rPr>
-        <w:t xml:space="preserve">т использовать </w:t>
-      </w:r>
-      <w:r>
-        <w:rPr>
-          <w:rFonts w:ascii="Times New Roman" w:eastAsia="Times New Roman" w:hAnsi="Times New Roman" w:cs="Times New Roman"/>
-          <w:color w:val="24292E"/>
-          <w:sz w:val="28"/>
-          <w:szCs w:val="28"/>
-          <w:lang w:eastAsia="ru-RU"/>
-        </w:rPr>
-        <w:t>структуры разбиений</w:t>
-      </w:r>
-      <w:r>
-        <w:rPr>
-          <w:rFonts w:ascii="Times New Roman" w:eastAsia="Times New Roman" w:hAnsi="Times New Roman" w:cs="Times New Roman"/>
-          <w:color w:val="24292E"/>
-          <w:sz w:val="28"/>
-          <w:szCs w:val="28"/>
-          <w:lang w:eastAsia="ru-RU"/>
-        </w:rPr>
-        <w:t xml:space="preserve"> из предыдущего момента времени вместо их полного пересоздания.</w:t>
+        <w:t>В заключение можно отметить, что проведенный анализ показал</w:t>
+      </w:r>
+      <w:r>
+        <w:rPr>
+          <w:rFonts w:ascii="Times New Roman" w:eastAsia="Times New Roman" w:hAnsi="Times New Roman" w:cs="Times New Roman"/>
+          <w:color w:val="24292E"/>
+          <w:sz w:val="28"/>
+          <w:szCs w:val="28"/>
+          <w:lang w:eastAsia="ru-RU"/>
+        </w:rPr>
+        <w:t xml:space="preserve">, </w:t>
+      </w:r>
+      <w:r>
+        <w:rPr>
+          <w:rFonts w:ascii="Times New Roman" w:eastAsia="Times New Roman" w:hAnsi="Times New Roman" w:cs="Times New Roman"/>
+          <w:color w:val="24292E"/>
+          <w:sz w:val="28"/>
+          <w:szCs w:val="28"/>
+          <w:lang w:eastAsia="ru-RU"/>
+        </w:rPr>
+        <w:t xml:space="preserve">что алгоритмы вычисления столкновений движущихся объектов, основанные на пространственном разбиении и использовании деревьев, имеют потенциал для дальнейшей модификации и развития в сторону уменьшения временных характеристик. </w:t>
+      </w:r>
+      <w:r>
+        <w:rPr>
+          <w:rFonts w:ascii="Times New Roman" w:eastAsia="Times New Roman" w:hAnsi="Times New Roman" w:cs="Times New Roman"/>
+          <w:color w:val="24292E"/>
+          <w:sz w:val="28"/>
+          <w:szCs w:val="28"/>
+          <w:lang w:eastAsia="ru-RU"/>
+        </w:rPr>
+        <w:t xml:space="preserve">Наиболее очевидными являются модификации, которые позволяют </w:t>
+      </w:r>
+      <w:r>
+        <w:rPr>
+          <w:rFonts w:ascii="Times New Roman" w:eastAsia="Times New Roman" w:hAnsi="Times New Roman" w:cs="Times New Roman"/>
+          <w:color w:val="24292E"/>
+          <w:sz w:val="28"/>
+          <w:szCs w:val="28"/>
+          <w:lang w:eastAsia="ru-RU"/>
+        </w:rPr>
+        <w:t>наследовать</w:t>
+      </w:r>
+      <w:r>
+        <w:rPr>
+          <w:rFonts w:ascii="Times New Roman" w:eastAsia="Times New Roman" w:hAnsi="Times New Roman" w:cs="Times New Roman"/>
+          <w:color w:val="24292E"/>
+          <w:sz w:val="28"/>
+          <w:szCs w:val="28"/>
+          <w:lang w:eastAsia="ru-RU"/>
+        </w:rPr>
+        <w:t xml:space="preserve"> структуры разбиений из предыдущего момента времени вместо их полного пересоздания.</w:t>
       </w:r>
     </w:p>
     <w:p>
@@ -12114,29 +12235,7 @@
           <w:szCs w:val="28"/>
           <w:lang w:eastAsia="ru-RU"/>
         </w:rPr>
-        <w:t xml:space="preserve"> Вильямс, 2018. - 1323 </w:t>
-      </w:r>
-      <w:proofErr w:type="gramStart"/>
-      <w:r>
-        <w:rPr>
-          <w:rFonts w:ascii="Times New Roman" w:eastAsia="Times New Roman" w:hAnsi="Times New Roman" w:cs="Times New Roman"/>
-          <w:color w:val="24292E"/>
-          <w:sz w:val="28"/>
-          <w:szCs w:val="28"/>
-          <w:lang w:eastAsia="ru-RU"/>
-        </w:rPr>
-        <w:t>с. :</w:t>
-      </w:r>
-      <w:proofErr w:type="gramEnd"/>
-      <w:r>
-        <w:rPr>
-          <w:rFonts w:ascii="Times New Roman" w:eastAsia="Times New Roman" w:hAnsi="Times New Roman" w:cs="Times New Roman"/>
-          <w:color w:val="24292E"/>
-          <w:sz w:val="28"/>
-          <w:szCs w:val="28"/>
-          <w:lang w:eastAsia="ru-RU"/>
-        </w:rPr>
-        <w:t xml:space="preserve"> ил.</w:t>
+        <w:t xml:space="preserve"> Вильямс, 2018. - 1323 с. : ил.</w:t>
       </w:r>
     </w:p>
     <w:p>
@@ -12334,6 +12433,7 @@
           <w:szCs w:val="28"/>
           <w:lang w:val="en-US" w:eastAsia="ru-RU"/>
         </w:rPr>
+        <w:lastRenderedPageBreak/>
         <w:t xml:space="preserve">Ericson, Christer Real-Time Collision Detection. - ISBN: 1-55860-732-3 </w:t>
       </w:r>
       <w:proofErr w:type="spellStart"/>
@@ -12406,7 +12506,6 @@
           <w:szCs w:val="28"/>
           <w:lang w:val="en-US" w:eastAsia="ru-RU"/>
         </w:rPr>
-        <w:lastRenderedPageBreak/>
         <w:t xml:space="preserve">Cohen, Jonathan D.; Lin, Ming C.; </w:t>
       </w:r>
       <w:proofErr w:type="spellStart"/>
@@ -13827,7 +13926,7 @@
     <w:lsdException w:name="Table Web 2" w:semiHidden="1" w:unhideWhenUsed="1"/>
     <w:lsdException w:name="Table Web 3" w:semiHidden="1" w:unhideWhenUsed="1"/>
     <w:lsdException w:name="Balloon Text" w:semiHidden="1" w:unhideWhenUsed="1"/>
-    <w:lsdException w:name="Table Grid" w:uiPriority="39"/>
+    <w:lsdException w:name="Table Grid" w:semiHidden="1" w:uiPriority="39" w:unhideWhenUsed="1"/>
     <w:lsdException w:name="Table Theme" w:semiHidden="1" w:unhideWhenUsed="1"/>
     <w:lsdException w:name="Placeholder Text" w:semiHidden="1"/>
     <w:lsdException w:name="No Spacing" w:uiPriority="1" w:qFormat="1"/>

</xml_diff>